<commit_message>
need more parts to add
</commit_message>
<xml_diff>
--- a/Resources/Parts Worksheet.docx
+++ b/Resources/Parts Worksheet.docx
@@ -2239,7 +2239,21 @@
           <w:sz w:val="26"/>
           <w:szCs w:val="26"/>
         </w:rPr>
-        <w:t xml:space="preserve"> dowel pin diameter: ____ mm</w:t>
+        <w:t xml:space="preserve"> dowel pin diameter: </w:t>
+      </w:r>
+      <w:r>
+        <w:rPr>
+          <w:sz w:val="26"/>
+          <w:szCs w:val="26"/>
+        </w:rPr>
+        <w:t>5</w:t>
+      </w:r>
+      <w:r>
+        <w:rPr>
+          <w:sz w:val="26"/>
+          <w:szCs w:val="26"/>
+        </w:rPr>
+        <w:t xml:space="preserve"> mm</w:t>
       </w:r>
     </w:p>
     <w:p>
@@ -2330,7 +2344,23 @@
           <w:sz w:val="26"/>
           <w:szCs w:val="26"/>
         </w:rPr>
-        <w:t>Diameter: ____ mm</w:t>
+        <w:t xml:space="preserve">Diameter: </w:t>
+      </w:r>
+      <w:r>
+        <w:rPr>
+          <w:rFonts w:cstheme="minorHAnsi"/>
+          <w:sz w:val="26"/>
+          <w:szCs w:val="26"/>
+        </w:rPr>
+        <w:t>5</w:t>
+      </w:r>
+      <w:r>
+        <w:rPr>
+          <w:rFonts w:cstheme="minorHAnsi"/>
+          <w:sz w:val="26"/>
+          <w:szCs w:val="26"/>
+        </w:rPr>
+        <w:t xml:space="preserve"> mm</w:t>
       </w:r>
       <w:r>
         <w:rPr>
@@ -7068,6 +7098,7 @@
     <w:lsdException w:name="HTML Sample" w:semiHidden="1" w:unhideWhenUsed="1"/>
     <w:lsdException w:name="HTML Typewriter" w:semiHidden="1" w:unhideWhenUsed="1"/>
     <w:lsdException w:name="HTML Variable" w:semiHidden="1" w:unhideWhenUsed="1"/>
+    <w:lsdException w:name="Normal Table" w:semiHidden="1" w:unhideWhenUsed="1"/>
     <w:lsdException w:name="annotation subject" w:semiHidden="1" w:unhideWhenUsed="1"/>
     <w:lsdException w:name="No List" w:semiHidden="1" w:unhideWhenUsed="1"/>
     <w:lsdException w:name="Outline List 1" w:semiHidden="1" w:unhideWhenUsed="1"/>
@@ -7114,8 +7145,10 @@
     <w:lsdException w:name="Table Subtle 2" w:semiHidden="1" w:unhideWhenUsed="1"/>
     <w:lsdException w:name="Table Web 1" w:semiHidden="1" w:unhideWhenUsed="1"/>
     <w:lsdException w:name="Table Web 2" w:semiHidden="1" w:unhideWhenUsed="1"/>
+    <w:lsdException w:name="Table Web 3" w:semiHidden="1" w:unhideWhenUsed="1"/>
     <w:lsdException w:name="Balloon Text" w:semiHidden="1" w:unhideWhenUsed="1"/>
     <w:lsdException w:name="Table Grid" w:uiPriority="39"/>
+    <w:lsdException w:name="Table Theme" w:semiHidden="1" w:unhideWhenUsed="1"/>
     <w:lsdException w:name="Placeholder Text" w:semiHidden="1"/>
     <w:lsdException w:name="No Spacing" w:uiPriority="1" w:qFormat="1"/>
     <w:lsdException w:name="Light Shading" w:uiPriority="60"/>

</xml_diff>